<commit_message>
add interview and auth
</commit_message>
<xml_diff>
--- a/public/docs/Support_Site_Requirements.docx
+++ b/public/docs/Support_Site_Requirements.docx
@@ -5,7 +5,7 @@
     <w:p>
       <w:pPr>
         <w:pStyle w:val="Normal"/>
-        <w:ind w:left="720" w:right="0" w:hanging="720"/>
+        <w:ind w:left="0" w:right="0" w:hanging="0"/>
         <w:rPr>
           <w:b/>
         </w:rPr>
@@ -15,11 +15,14 @@
           <w:b/>
         </w:rPr>
         <w:t>Support Site Requirements</w:t>
+        <w:br/>
+        <w:t>Jim Baldwin</w:t>
       </w:r>
     </w:p>
     <w:p>
       <w:pPr>
         <w:pStyle w:val="Normal"/>
+        <w:ind w:left="0" w:right="0" w:hanging="0"/>
         <w:rPr/>
       </w:pPr>
       <w:r>
@@ -90,15 +93,7 @@
       </w:pPr>
       <w:r>
         <w:rPr/>
-        <w:t xml:space="preserve">Access to online Knowledge </w:t>
-      </w:r>
-      <w:r>
-        <w:rPr/>
-        <w:t>B</w:t>
-      </w:r>
-      <w:r>
-        <w:rPr/>
-        <w:t>ase</w:t>
+        <w:t>Access to online Knowledge Base</w:t>
       </w:r>
     </w:p>
     <w:p>
@@ -1653,13 +1648,7 @@
         <w:rPr>
           <w:b/>
         </w:rPr>
-        <w:t xml:space="preserve">Knowledgebase – Owned by </w:t>
-      </w:r>
-      <w:r>
-        <w:rPr>
-          <w:b/>
-        </w:rPr>
-        <w:t>Director of Professional Services</w:t>
+        <w:t>Knowledgebase – Owned by Director of Professional Services</w:t>
       </w:r>
     </w:p>
     <w:p>
@@ -2305,455 +2294,429 @@
         <w:rPr>
           <w:b/>
         </w:rPr>
-        <w:t xml:space="preserve">End of Life Policy – static text page – </w:t>
-      </w:r>
-      <w:r>
+        <w:t>End of Life Policy – static text page – Dir. Sales, Dir. Operations</w:t>
+      </w:r>
+    </w:p>
+    <w:p>
+      <w:pPr>
+        <w:pStyle w:val="ListParagraph"/>
+        <w:numPr>
+          <w:ilvl w:val="0"/>
+          <w:numId w:val="4"/>
+        </w:numPr>
         <w:rPr>
           <w:b/>
         </w:rPr>
-        <w:t>Dir. Sales, Dir. Operations</w:t>
-      </w:r>
-    </w:p>
-    <w:p>
-      <w:pPr>
-        <w:pStyle w:val="ListParagraph"/>
-        <w:numPr>
-          <w:ilvl w:val="0"/>
-          <w:numId w:val="4"/>
-        </w:numPr>
+      </w:pPr>
+      <w:r>
         <w:rPr>
           <w:b/>
         </w:rPr>
-      </w:pPr>
-      <w:r>
+        <w:t>Partner Portal – Owned by Channel Marketing Manager</w:t>
+      </w:r>
+    </w:p>
+    <w:p>
+      <w:pPr>
+        <w:pStyle w:val="ListParagraph"/>
+        <w:numPr>
+          <w:ilvl w:val="1"/>
+          <w:numId w:val="4"/>
+        </w:numPr>
+        <w:rPr/>
+      </w:pPr>
+      <w:r>
+        <w:rPr/>
+        <w:t>Link to Opportunity Registrations</w:t>
+      </w:r>
+    </w:p>
+    <w:p>
+      <w:pPr>
+        <w:pStyle w:val="ListParagraph"/>
+        <w:numPr>
+          <w:ilvl w:val="2"/>
+          <w:numId w:val="4"/>
+        </w:numPr>
+        <w:rPr/>
+      </w:pPr>
+      <w:r>
+        <w:rPr/>
+        <w:t>View my Registrations</w:t>
+      </w:r>
+    </w:p>
+    <w:p>
+      <w:pPr>
+        <w:pStyle w:val="ListParagraph"/>
+        <w:numPr>
+          <w:ilvl w:val="2"/>
+          <w:numId w:val="4"/>
+        </w:numPr>
+        <w:rPr/>
+      </w:pPr>
+      <w:r>
+        <w:rPr/>
+        <w:t>Create a new registration</w:t>
+      </w:r>
+    </w:p>
+    <w:p>
+      <w:pPr>
+        <w:pStyle w:val="ListParagraph"/>
+        <w:numPr>
+          <w:ilvl w:val="1"/>
+          <w:numId w:val="4"/>
+        </w:numPr>
+        <w:rPr/>
+      </w:pPr>
+      <w:r>
+        <w:rPr/>
+        <w:t>Link to  Connect newsletter archive</w:t>
+      </w:r>
+    </w:p>
+    <w:p>
+      <w:pPr>
+        <w:pStyle w:val="ListParagraph"/>
+        <w:numPr>
+          <w:ilvl w:val="2"/>
+          <w:numId w:val="4"/>
+        </w:numPr>
+        <w:rPr/>
+      </w:pPr>
+      <w:r>
+        <w:rPr/>
+        <w:t>Newsletters are basically static pages but need login password protection.</w:t>
+      </w:r>
+    </w:p>
+    <w:p>
+      <w:pPr>
+        <w:pStyle w:val="ListParagraph"/>
+        <w:numPr>
+          <w:ilvl w:val="2"/>
+          <w:numId w:val="4"/>
+        </w:numPr>
+        <w:rPr/>
+      </w:pPr>
+      <w:r>
+        <w:rPr/>
+        <w:t>Newsletters are linked from the “can’t see this email?” link in the newsletter.</w:t>
+      </w:r>
+    </w:p>
+    <w:p>
+      <w:pPr>
+        <w:pStyle w:val="ListParagraph"/>
+        <w:numPr>
+          <w:ilvl w:val="1"/>
+          <w:numId w:val="4"/>
+        </w:numPr>
+        <w:rPr/>
+      </w:pPr>
+      <w:r>
+        <w:rPr/>
+        <w:t>Marketing Literature</w:t>
+      </w:r>
+    </w:p>
+    <w:p>
+      <w:pPr>
+        <w:pStyle w:val="ListParagraph"/>
+        <w:numPr>
+          <w:ilvl w:val="2"/>
+          <w:numId w:val="4"/>
+        </w:numPr>
+        <w:rPr/>
+      </w:pPr>
+      <w:r>
+        <w:rPr/>
+        <w:t>All marketing literature is administered in the Literature section of Drupal – this keeps Web site collateral synced with Support collateral.</w:t>
+      </w:r>
+    </w:p>
+    <w:p>
+      <w:pPr>
+        <w:pStyle w:val="ListParagraph"/>
+        <w:numPr>
+          <w:ilvl w:val="2"/>
+          <w:numId w:val="4"/>
+        </w:numPr>
+        <w:rPr/>
+      </w:pPr>
+      <w:r>
+        <w:rPr/>
+        <w:t>All downloads are logged and email notifications sent to Channel Manager (Marianne) and  Webmaster.</w:t>
+      </w:r>
+    </w:p>
+    <w:p>
+      <w:pPr>
+        <w:pStyle w:val="ListParagraph"/>
+        <w:numPr>
+          <w:ilvl w:val="2"/>
+          <w:numId w:val="4"/>
+        </w:numPr>
+        <w:rPr/>
+      </w:pPr>
+      <w:r>
+        <w:rPr/>
+        <w:t>There is a cron job that translates the Drupal data into a flat file for use on the support site. (this wouldn’t be necessary for a Drupal implementation of the Support site.)</w:t>
+      </w:r>
+    </w:p>
+    <w:p>
+      <w:pPr>
+        <w:pStyle w:val="ListParagraph"/>
+        <w:numPr>
+          <w:ilvl w:val="2"/>
+          <w:numId w:val="4"/>
+        </w:numPr>
+        <w:rPr/>
+      </w:pPr>
+      <w:r>
+        <w:rPr/>
+        <w:t>Partners can see all Drupal Literature with a Visibility of “Public” or “Partners” – I recommend a content audit to see what is still needed/current</w:t>
+      </w:r>
+    </w:p>
+    <w:p>
+      <w:pPr>
+        <w:pStyle w:val="ListParagraph"/>
+        <w:numPr>
+          <w:ilvl w:val="2"/>
+          <w:numId w:val="4"/>
+        </w:numPr>
+        <w:rPr/>
+      </w:pPr>
+      <w:r>
+        <w:rPr/>
+        <w:t xml:space="preserve">Search </w:t>
+      </w:r>
+    </w:p>
+    <w:p>
+      <w:pPr>
+        <w:pStyle w:val="ListParagraph"/>
+        <w:numPr>
+          <w:ilvl w:val="3"/>
+          <w:numId w:val="4"/>
+        </w:numPr>
+        <w:rPr/>
+      </w:pPr>
+      <w:r>
+        <w:rPr/>
+        <w:t>All PDFs are full-text index in the database and fully searchable</w:t>
+      </w:r>
+    </w:p>
+    <w:p>
+      <w:pPr>
+        <w:pStyle w:val="ListParagraph"/>
+        <w:numPr>
+          <w:ilvl w:val="3"/>
+          <w:numId w:val="4"/>
+        </w:numPr>
+        <w:rPr/>
+      </w:pPr>
+      <w:r>
+        <w:rPr/>
+        <w:t>Searches are logged along with subsequent user behavior (what did they search for, what did they click on)</w:t>
+      </w:r>
+    </w:p>
+    <w:p>
+      <w:pPr>
+        <w:pStyle w:val="ListParagraph"/>
+        <w:numPr>
+          <w:ilvl w:val="3"/>
+          <w:numId w:val="4"/>
+        </w:numPr>
+        <w:rPr/>
+      </w:pPr>
+      <w:r>
+        <w:rPr/>
+        <w:t>“</w:t>
+      </w:r>
+      <w:r>
+        <w:rPr/>
+        <w:t>not found” searches are logged for inclusion in the search index if appropriate</w:t>
+      </w:r>
+    </w:p>
+    <w:p>
+      <w:pPr>
+        <w:pStyle w:val="ListParagraph"/>
+        <w:numPr>
+          <w:ilvl w:val="2"/>
+          <w:numId w:val="4"/>
+        </w:numPr>
+        <w:rPr/>
+      </w:pPr>
+      <w:r>
+        <w:rPr/>
+        <w:t>Search results page and content-type specific pages</w:t>
+      </w:r>
+    </w:p>
+    <w:p>
+      <w:pPr>
+        <w:pStyle w:val="ListParagraph"/>
+        <w:numPr>
+          <w:ilvl w:val="3"/>
+          <w:numId w:val="4"/>
+        </w:numPr>
+        <w:rPr/>
+      </w:pPr>
+      <w:r>
+        <w:rPr/>
+        <w:t>Display columns</w:t>
+      </w:r>
+    </w:p>
+    <w:p>
+      <w:pPr>
+        <w:pStyle w:val="ListParagraph"/>
+        <w:numPr>
+          <w:ilvl w:val="4"/>
+          <w:numId w:val="4"/>
+        </w:numPr>
+        <w:rPr/>
+      </w:pPr>
+      <w:r>
+        <w:rPr/>
+        <w:t>Document Name</w:t>
+      </w:r>
+    </w:p>
+    <w:p>
+      <w:pPr>
+        <w:pStyle w:val="ListParagraph"/>
+        <w:numPr>
+          <w:ilvl w:val="4"/>
+          <w:numId w:val="4"/>
+        </w:numPr>
+        <w:rPr/>
+      </w:pPr>
+      <w:r>
+        <w:rPr/>
+        <w:t>Doc Number</w:t>
+      </w:r>
+    </w:p>
+    <w:p>
+      <w:pPr>
+        <w:pStyle w:val="ListParagraph"/>
+        <w:numPr>
+          <w:ilvl w:val="4"/>
+          <w:numId w:val="4"/>
+        </w:numPr>
+        <w:rPr/>
+      </w:pPr>
+      <w:r>
+        <w:rPr/>
+        <w:t>Last Update</w:t>
+      </w:r>
+    </w:p>
+    <w:p>
+      <w:pPr>
+        <w:pStyle w:val="ListParagraph"/>
+        <w:numPr>
+          <w:ilvl w:val="4"/>
+          <w:numId w:val="4"/>
+        </w:numPr>
+        <w:rPr/>
+      </w:pPr>
+      <w:r>
+        <w:rPr/>
+        <w:t>“</w:t>
+      </w:r>
+      <w:r>
+        <w:rPr/>
+        <w:t>new” or “updated” icon based on user’s last login date</w:t>
+      </w:r>
+    </w:p>
+    <w:p>
+      <w:pPr>
+        <w:pStyle w:val="ListParagraph"/>
+        <w:numPr>
+          <w:ilvl w:val="3"/>
+          <w:numId w:val="4"/>
+        </w:numPr>
+        <w:rPr/>
+      </w:pPr>
+      <w:r>
+        <w:rPr/>
+        <w:t>List can be sorted by clicking on any column head</w:t>
+      </w:r>
+    </w:p>
+    <w:p>
+      <w:pPr>
+        <w:pStyle w:val="ListParagraph"/>
+        <w:numPr>
+          <w:ilvl w:val="3"/>
+          <w:numId w:val="4"/>
+        </w:numPr>
+        <w:rPr/>
+      </w:pPr>
+      <w:r>
+        <w:rPr/>
+        <w:t>User can select documents by checkbox and generate a zip file of selected documents</w:t>
+      </w:r>
+    </w:p>
+    <w:p>
+      <w:pPr>
+        <w:pStyle w:val="ListParagraph"/>
+        <w:numPr>
+          <w:ilvl w:val="4"/>
+          <w:numId w:val="4"/>
+        </w:numPr>
+        <w:rPr/>
+      </w:pPr>
+      <w:r>
+        <w:rPr/>
+        <w:t>Links to check all, uncheck all, check new/updated only, toggle all</w:t>
+      </w:r>
+    </w:p>
+    <w:p>
+      <w:pPr>
+        <w:pStyle w:val="ListParagraph"/>
+        <w:numPr>
+          <w:ilvl w:val="1"/>
+          <w:numId w:val="4"/>
+        </w:numPr>
+        <w:rPr/>
+      </w:pPr>
+      <w:r>
+        <w:rPr/>
+        <w:t>Sends an email to [support email address]. This could be a form, but it needs to send an email to [support email address], because the CRM system uses that to open a support ticket automatically.</w:t>
+      </w:r>
+    </w:p>
+    <w:p>
+      <w:pPr>
+        <w:pStyle w:val="ListParagraph"/>
+        <w:numPr>
+          <w:ilvl w:val="1"/>
+          <w:numId w:val="4"/>
+        </w:numPr>
+        <w:rPr/>
+      </w:pPr>
+      <w:r>
+        <w:rPr/>
+        <w:t>Link to Image Bank</w:t>
+      </w:r>
+    </w:p>
+    <w:p>
+      <w:pPr>
+        <w:pStyle w:val="ListParagraph"/>
+        <w:numPr>
+          <w:ilvl w:val="2"/>
+          <w:numId w:val="4"/>
+        </w:numPr>
+        <w:rPr/>
+      </w:pPr>
+      <w:r>
+        <w:rPr/>
+        <w:t>Database-driven image bank. Thumbnails of products with links to print-resolution images.</w:t>
+      </w:r>
+    </w:p>
+    <w:p>
+      <w:pPr>
+        <w:pStyle w:val="ListParagraph"/>
+        <w:numPr>
+          <w:ilvl w:val="0"/>
+          <w:numId w:val="4"/>
+        </w:numPr>
         <w:rPr>
           <w:b/>
         </w:rPr>
-        <w:t xml:space="preserve">Partner Portal – Owned by </w:t>
-      </w:r>
+      </w:pPr>
       <w:r>
         <w:rPr>
           <w:b/>
         </w:rPr>
-        <w:t>Channel Marketing Manager</w:t>
-      </w:r>
-    </w:p>
-    <w:p>
-      <w:pPr>
-        <w:pStyle w:val="ListParagraph"/>
-        <w:numPr>
-          <w:ilvl w:val="1"/>
-          <w:numId w:val="4"/>
-        </w:numPr>
-        <w:rPr/>
-      </w:pPr>
-      <w:r>
-        <w:rPr/>
-        <w:t>Link to Opportunity Registrations</w:t>
-      </w:r>
-    </w:p>
-    <w:p>
-      <w:pPr>
-        <w:pStyle w:val="ListParagraph"/>
-        <w:numPr>
-          <w:ilvl w:val="2"/>
-          <w:numId w:val="4"/>
-        </w:numPr>
-        <w:rPr/>
-      </w:pPr>
-      <w:r>
-        <w:rPr/>
-        <w:t>View my Registrations</w:t>
-      </w:r>
-    </w:p>
-    <w:p>
-      <w:pPr>
-        <w:pStyle w:val="ListParagraph"/>
-        <w:numPr>
-          <w:ilvl w:val="2"/>
-          <w:numId w:val="4"/>
-        </w:numPr>
-        <w:rPr/>
-      </w:pPr>
-      <w:r>
-        <w:rPr/>
-        <w:t>Create a new registration</w:t>
-      </w:r>
-    </w:p>
-    <w:p>
-      <w:pPr>
-        <w:pStyle w:val="ListParagraph"/>
-        <w:numPr>
-          <w:ilvl w:val="1"/>
-          <w:numId w:val="4"/>
-        </w:numPr>
-        <w:rPr/>
-      </w:pPr>
-      <w:r>
-        <w:rPr/>
-        <w:t>Link to  Connect newsletter archive</w:t>
-      </w:r>
-    </w:p>
-    <w:p>
-      <w:pPr>
-        <w:pStyle w:val="ListParagraph"/>
-        <w:numPr>
-          <w:ilvl w:val="2"/>
-          <w:numId w:val="4"/>
-        </w:numPr>
-        <w:rPr/>
-      </w:pPr>
-      <w:r>
-        <w:rPr/>
-        <w:t>Newsletters are basically static pages but need login password protection.</w:t>
-      </w:r>
-    </w:p>
-    <w:p>
-      <w:pPr>
-        <w:pStyle w:val="ListParagraph"/>
-        <w:numPr>
-          <w:ilvl w:val="2"/>
-          <w:numId w:val="4"/>
-        </w:numPr>
-        <w:rPr/>
-      </w:pPr>
-      <w:r>
-        <w:rPr/>
-        <w:t>Newsletters are linked from the “can’t see this email?” link in the newsletter.</w:t>
-      </w:r>
-    </w:p>
-    <w:p>
-      <w:pPr>
-        <w:pStyle w:val="ListParagraph"/>
-        <w:numPr>
-          <w:ilvl w:val="1"/>
-          <w:numId w:val="4"/>
-        </w:numPr>
-        <w:rPr/>
-      </w:pPr>
-      <w:r>
-        <w:rPr/>
-        <w:t>Marketing Literature</w:t>
-      </w:r>
-    </w:p>
-    <w:p>
-      <w:pPr>
-        <w:pStyle w:val="ListParagraph"/>
-        <w:numPr>
-          <w:ilvl w:val="2"/>
-          <w:numId w:val="4"/>
-        </w:numPr>
-        <w:rPr/>
-      </w:pPr>
-      <w:r>
-        <w:rPr/>
-        <w:t>All marketing literature is administered in the Literature section of Drupal – this keeps Web site collateral synced with Support collateral.</w:t>
-      </w:r>
-    </w:p>
-    <w:p>
-      <w:pPr>
-        <w:pStyle w:val="ListParagraph"/>
-        <w:numPr>
-          <w:ilvl w:val="2"/>
-          <w:numId w:val="4"/>
-        </w:numPr>
-        <w:rPr/>
-      </w:pPr>
-      <w:r>
-        <w:rPr/>
-        <w:t>All downloads are logged and email notifications sent to Channel Manager (Marianne) and  Webmaster.</w:t>
-      </w:r>
-    </w:p>
-    <w:p>
-      <w:pPr>
-        <w:pStyle w:val="ListParagraph"/>
-        <w:numPr>
-          <w:ilvl w:val="2"/>
-          <w:numId w:val="4"/>
-        </w:numPr>
-        <w:rPr/>
-      </w:pPr>
-      <w:r>
-        <w:rPr/>
-        <w:t>There is a cron job that translates the Drupal data into a flat file for use on the support site. (this wouldn’t be necessary for a Drupal implementation of the Support site.)</w:t>
-      </w:r>
-    </w:p>
-    <w:p>
-      <w:pPr>
-        <w:pStyle w:val="ListParagraph"/>
-        <w:numPr>
-          <w:ilvl w:val="2"/>
-          <w:numId w:val="4"/>
-        </w:numPr>
-        <w:rPr/>
-      </w:pPr>
-      <w:r>
-        <w:rPr/>
-        <w:t>Partners can see all Drupal Literature with a Visibility of “Public” or “Partners” – I recommend a content audit to see what is still needed/current</w:t>
-      </w:r>
-    </w:p>
-    <w:p>
-      <w:pPr>
-        <w:pStyle w:val="ListParagraph"/>
-        <w:numPr>
-          <w:ilvl w:val="2"/>
-          <w:numId w:val="4"/>
-        </w:numPr>
-        <w:rPr/>
-      </w:pPr>
-      <w:r>
-        <w:rPr/>
-        <w:t xml:space="preserve">Search </w:t>
-      </w:r>
-    </w:p>
-    <w:p>
-      <w:pPr>
-        <w:pStyle w:val="ListParagraph"/>
-        <w:numPr>
-          <w:ilvl w:val="3"/>
-          <w:numId w:val="4"/>
-        </w:numPr>
-        <w:rPr/>
-      </w:pPr>
-      <w:r>
-        <w:rPr/>
-        <w:t>All PDFs are full-text index in the database and fully searchable</w:t>
-      </w:r>
-    </w:p>
-    <w:p>
-      <w:pPr>
-        <w:pStyle w:val="ListParagraph"/>
-        <w:numPr>
-          <w:ilvl w:val="3"/>
-          <w:numId w:val="4"/>
-        </w:numPr>
-        <w:rPr/>
-      </w:pPr>
-      <w:r>
-        <w:rPr/>
-        <w:t>Searches are logged along with subsequent user behavior (what did they search for, what did they click on)</w:t>
-      </w:r>
-    </w:p>
-    <w:p>
-      <w:pPr>
-        <w:pStyle w:val="ListParagraph"/>
-        <w:numPr>
-          <w:ilvl w:val="3"/>
-          <w:numId w:val="4"/>
-        </w:numPr>
-        <w:rPr/>
-      </w:pPr>
-      <w:r>
-        <w:rPr/>
-        <w:t>“</w:t>
-      </w:r>
-      <w:r>
-        <w:rPr/>
-        <w:t>not found” searches are logged for inclusion in the search index if appropriate</w:t>
-      </w:r>
-    </w:p>
-    <w:p>
-      <w:pPr>
-        <w:pStyle w:val="ListParagraph"/>
-        <w:numPr>
-          <w:ilvl w:val="2"/>
-          <w:numId w:val="4"/>
-        </w:numPr>
-        <w:rPr/>
-      </w:pPr>
-      <w:r>
-        <w:rPr/>
-        <w:t>Search results page and content-type specific pages</w:t>
-      </w:r>
-    </w:p>
-    <w:p>
-      <w:pPr>
-        <w:pStyle w:val="ListParagraph"/>
-        <w:numPr>
-          <w:ilvl w:val="3"/>
-          <w:numId w:val="4"/>
-        </w:numPr>
-        <w:rPr/>
-      </w:pPr>
-      <w:r>
-        <w:rPr/>
-        <w:t>Display columns</w:t>
-      </w:r>
-    </w:p>
-    <w:p>
-      <w:pPr>
-        <w:pStyle w:val="ListParagraph"/>
-        <w:numPr>
-          <w:ilvl w:val="4"/>
-          <w:numId w:val="4"/>
-        </w:numPr>
-        <w:rPr/>
-      </w:pPr>
-      <w:r>
-        <w:rPr/>
-        <w:t>Document Name</w:t>
-      </w:r>
-    </w:p>
-    <w:p>
-      <w:pPr>
-        <w:pStyle w:val="ListParagraph"/>
-        <w:numPr>
-          <w:ilvl w:val="4"/>
-          <w:numId w:val="4"/>
-        </w:numPr>
-        <w:rPr/>
-      </w:pPr>
-      <w:r>
-        <w:rPr/>
-        <w:t>Doc Number</w:t>
-      </w:r>
-    </w:p>
-    <w:p>
-      <w:pPr>
-        <w:pStyle w:val="ListParagraph"/>
-        <w:numPr>
-          <w:ilvl w:val="4"/>
-          <w:numId w:val="4"/>
-        </w:numPr>
-        <w:rPr/>
-      </w:pPr>
-      <w:r>
-        <w:rPr/>
-        <w:t>Last Update</w:t>
-      </w:r>
-    </w:p>
-    <w:p>
-      <w:pPr>
-        <w:pStyle w:val="ListParagraph"/>
-        <w:numPr>
-          <w:ilvl w:val="4"/>
-          <w:numId w:val="4"/>
-        </w:numPr>
-        <w:rPr/>
-      </w:pPr>
-      <w:r>
-        <w:rPr/>
-        <w:t>“</w:t>
-      </w:r>
-      <w:r>
-        <w:rPr/>
-        <w:t>new” or “updated” icon based on user’s last login date</w:t>
-      </w:r>
-    </w:p>
-    <w:p>
-      <w:pPr>
-        <w:pStyle w:val="ListParagraph"/>
-        <w:numPr>
-          <w:ilvl w:val="3"/>
-          <w:numId w:val="4"/>
-        </w:numPr>
-        <w:rPr/>
-      </w:pPr>
-      <w:r>
-        <w:rPr/>
-        <w:t>List can be sorted by clicking on any column head</w:t>
-      </w:r>
-    </w:p>
-    <w:p>
-      <w:pPr>
-        <w:pStyle w:val="ListParagraph"/>
-        <w:numPr>
-          <w:ilvl w:val="3"/>
-          <w:numId w:val="4"/>
-        </w:numPr>
-        <w:rPr/>
-      </w:pPr>
-      <w:r>
-        <w:rPr/>
-        <w:t>User can select documents by checkbox and generate a zip file of selected documents</w:t>
-      </w:r>
-    </w:p>
-    <w:p>
-      <w:pPr>
-        <w:pStyle w:val="ListParagraph"/>
-        <w:numPr>
-          <w:ilvl w:val="4"/>
-          <w:numId w:val="4"/>
-        </w:numPr>
-        <w:rPr/>
-      </w:pPr>
-      <w:r>
-        <w:rPr/>
-        <w:t>Links to check all, uncheck all, check new/updated only, toggle all</w:t>
-      </w:r>
-    </w:p>
-    <w:p>
-      <w:pPr>
-        <w:pStyle w:val="ListParagraph"/>
-        <w:numPr>
-          <w:ilvl w:val="1"/>
-          <w:numId w:val="4"/>
-        </w:numPr>
-        <w:rPr/>
-      </w:pPr>
-      <w:r>
-        <w:rPr/>
-        <w:t>Sends an email to [support email address]. This could be a form, but it needs to send an email to [support email addres</w:t>
-      </w:r>
-      <w:r>
-        <w:rPr/>
-        <w:t>s</w:t>
-      </w:r>
-      <w:r>
-        <w:rPr/>
-        <w:t>], because the CRM system uses that to open a support ticket automatically.</w:t>
-      </w:r>
-    </w:p>
-    <w:p>
-      <w:pPr>
-        <w:pStyle w:val="ListParagraph"/>
-        <w:numPr>
-          <w:ilvl w:val="1"/>
-          <w:numId w:val="4"/>
-        </w:numPr>
-        <w:rPr/>
-      </w:pPr>
-      <w:r>
-        <w:rPr/>
-        <w:t>Link to Image Bank</w:t>
-      </w:r>
-    </w:p>
-    <w:p>
-      <w:pPr>
-        <w:pStyle w:val="ListParagraph"/>
-        <w:numPr>
-          <w:ilvl w:val="2"/>
-          <w:numId w:val="4"/>
-        </w:numPr>
-        <w:rPr/>
-      </w:pPr>
-      <w:r>
-        <w:rPr/>
-        <w:t>Database-driven image bank. Thumbnails of products with links to print-resolution images.</w:t>
-      </w:r>
-    </w:p>
-    <w:p>
-      <w:pPr>
-        <w:pStyle w:val="ListParagraph"/>
-        <w:numPr>
-          <w:ilvl w:val="0"/>
-          <w:numId w:val="4"/>
-        </w:numPr>
-        <w:rPr>
-          <w:b/>
-        </w:rPr>
-      </w:pPr>
-      <w:r>
-        <w:rPr>
-          <w:b/>
-        </w:rPr>
-        <w:t xml:space="preserve">Sales/Marketing Portal – owned by </w:t>
-      </w:r>
-      <w:r>
-        <w:rPr>
-          <w:b/>
-        </w:rPr>
-        <w:t>Director of Sales, Director of Marketing</w:t>
+        <w:t>Sales/Marketing Portal – owned by Director of Sales, Director of Marketing</w:t>
       </w:r>
     </w:p>
     <w:p>
@@ -3010,11 +2973,7 @@
     <w:pPr>
       <w:pStyle w:val="Footer"/>
       <w:jc w:val="center"/>
-      <w:rPr>
-        <w:b/>
-        <w:sz w:val="24"/>
-        <w:szCs w:val="24"/>
-      </w:rPr>
+      <w:rPr/>
     </w:pPr>
     <w:r>
       <w:rPr/>
@@ -3025,11 +2984,7 @@
       <w:t xml:space="preserve">Support Site Requirements by  Jim Baldwin Page </w:t>
     </w:r>
     <w:r>
-      <w:rPr>
-        <w:b/>
-        <w:sz w:val="24"/>
-        <w:szCs w:val="24"/>
-      </w:rPr>
+      <w:rPr/>
       <w:fldChar w:fldCharType="begin"/>
     </w:r>
     <w:r>
@@ -3049,11 +3004,7 @@
       <w:t xml:space="preserve"> of </w:t>
     </w:r>
     <w:r>
-      <w:rPr>
-        <w:b/>
-        <w:sz w:val="24"/>
-        <w:szCs w:val="24"/>
-      </w:rPr>
+      <w:rPr/>
       <w:fldChar w:fldCharType="begin"/>
     </w:r>
     <w:r>
@@ -4036,7 +3987,7 @@
     </w:pPr>
     <w:rPr>
       <w:rFonts w:ascii="Calibri" w:hAnsi="Calibri" w:eastAsia="Droid Sans Fallback" w:cs="Calibri"/>
-      <w:color w:val="auto"/>
+      <w:color w:val="00000A"/>
       <w:sz w:val="22"/>
       <w:szCs w:val="22"/>
       <w:lang w:val="en-US" w:eastAsia="en-US" w:bidi="ar-SA"/>
@@ -4105,6 +4056,42 @@
     <w:name w:val="ListLabel 1"/>
     <w:rPr>
       <w:rFonts w:cs="Courier New"/>
+    </w:rPr>
+  </w:style>
+  <w:style w:type="character" w:styleId="ListLabel2">
+    <w:name w:val="ListLabel 2"/>
+    <w:rPr>
+      <w:rFonts w:cs="Symbol"/>
+    </w:rPr>
+  </w:style>
+  <w:style w:type="character" w:styleId="ListLabel3">
+    <w:name w:val="ListLabel 3"/>
+    <w:rPr>
+      <w:rFonts w:cs="Courier New"/>
+    </w:rPr>
+  </w:style>
+  <w:style w:type="character" w:styleId="ListLabel4">
+    <w:name w:val="ListLabel 4"/>
+    <w:rPr>
+      <w:rFonts w:cs="Wingdings"/>
+    </w:rPr>
+  </w:style>
+  <w:style w:type="character" w:styleId="ListLabel5">
+    <w:name w:val="ListLabel 5"/>
+    <w:rPr>
+      <w:rFonts w:cs="Symbol"/>
+    </w:rPr>
+  </w:style>
+  <w:style w:type="character" w:styleId="ListLabel6">
+    <w:name w:val="ListLabel 6"/>
+    <w:rPr>
+      <w:rFonts w:cs="Courier New"/>
+    </w:rPr>
+  </w:style>
+  <w:style w:type="character" w:styleId="ListLabel7">
+    <w:name w:val="ListLabel 7"/>
+    <w:rPr>
+      <w:rFonts w:cs="Wingdings"/>
     </w:rPr>
   </w:style>
   <w:style w:type="paragraph" w:styleId="Heading">

</xml_diff>

<commit_message>
update JSON callout zip
</commit_message>
<xml_diff>
--- a/public/docs/Support_Site_Requirements.docx
+++ b/public/docs/Support_Site_Requirements.docx
@@ -17,6 +17,13 @@
         <w:t>Support Site Requirements</w:t>
         <w:br/>
         <w:t>Jim Baldwin</w:t>
+        <w:br/>
+      </w:r>
+      <w:r>
+        <w:rPr>
+          <w:b/>
+        </w:rPr>
+        <w:t>Also at www.jimbaldwin.net</w:t>
       </w:r>
     </w:p>
     <w:p>
@@ -4094,6 +4101,24 @@
       <w:rFonts w:cs="Wingdings"/>
     </w:rPr>
   </w:style>
+  <w:style w:type="character" w:styleId="ListLabel8">
+    <w:name w:val="ListLabel 8"/>
+    <w:rPr>
+      <w:rFonts w:cs="Symbol"/>
+    </w:rPr>
+  </w:style>
+  <w:style w:type="character" w:styleId="ListLabel9">
+    <w:name w:val="ListLabel 9"/>
+    <w:rPr>
+      <w:rFonts w:cs="Courier New"/>
+    </w:rPr>
+  </w:style>
+  <w:style w:type="character" w:styleId="ListLabel10">
+    <w:name w:val="ListLabel 10"/>
+    <w:rPr>
+      <w:rFonts w:cs="Wingdings"/>
+    </w:rPr>
+  </w:style>
   <w:style w:type="paragraph" w:styleId="Heading">
     <w:name w:val="Heading"/>
     <w:basedOn w:val="Normal"/>

</xml_diff>